<commit_message>
added due date for project to syllabus and reading announcements on home page
</commit_message>
<xml_diff>
--- a/stat156-syllabus.docx
+++ b/stat156-syllabus.docx
@@ -1127,6 +1127,12 @@
         <w:rPr>
           <w:rFonts w:ascii="CMU Serif Roman" w:hAnsi="CMU Serif Roman" w:cs="CMU Serif Roman"/>
         </w:rPr>
+        <w:t xml:space="preserve">Presentations will be recorded by Course Capture. The recording will be available to the instructor and GSI only. </w:t>
+      </w:r>
+      <w:r>
+        <w:rPr>
+          <w:rFonts w:ascii="CMU Serif Roman" w:hAnsi="CMU Serif Roman" w:cs="CMU Serif Roman"/>
+        </w:rPr>
         <w:t xml:space="preserve">The </w:t>
       </w:r>
       <w:r>
@@ -1138,29 +1144,51 @@
     </w:p>
     <w:p>
       <w:pPr>
-        <w:pStyle w:val="ListParagraph"/>
-        <w:ind w:left="0"/>
+        <w:ind w:left="720" w:firstLine="720"/>
+        <w:rPr>
+          <w:rFonts w:ascii="CMU Serif Roman" w:hAnsi="CMU Serif Roman" w:cs="CMU Serif Roman"/>
+        </w:rPr>
+      </w:pPr>
+      <w:r>
         <w:rPr>
           <w:rFonts w:ascii="CMU Serif Roman" w:hAnsi="CMU Serif Roman" w:cs="CMU Serif Roman"/>
           <w:b/>
           <w:bCs/>
         </w:rPr>
-      </w:pPr>
+        <w:t>The final report is due on 12/10/2024.</w:t>
+      </w:r>
+      <w:r>
+        <w:rPr>
+          <w:rFonts w:ascii="CMU Serif Roman" w:hAnsi="CMU Serif Roman" w:cs="CMU Serif Roman"/>
+        </w:rPr>
+        <w:t xml:space="preserve"> Please note that this is during RRR and plan accordingly.</w:t>
+      </w:r>
     </w:p>
     <w:p>
       <w:pPr>
         <w:pStyle w:val="ListParagraph"/>
         <w:ind w:left="0"/>
-        <w:rPr>
-          <w:rFonts w:ascii="CMU Serif Roman" w:hAnsi="CMU Serif Roman" w:cs="CMU Serif Roman"/>
-        </w:rPr>
-      </w:pPr>
-      <w:r>
         <w:rPr>
           <w:rFonts w:ascii="CMU Serif Roman" w:hAnsi="CMU Serif Roman" w:cs="CMU Serif Roman"/>
           <w:b/>
           <w:bCs/>
         </w:rPr>
+      </w:pPr>
+    </w:p>
+    <w:p>
+      <w:pPr>
+        <w:pStyle w:val="ListParagraph"/>
+        <w:ind w:left="0"/>
+        <w:rPr>
+          <w:rFonts w:ascii="CMU Serif Roman" w:hAnsi="CMU Serif Roman" w:cs="CMU Serif Roman"/>
+        </w:rPr>
+      </w:pPr>
+      <w:r>
+        <w:rPr>
+          <w:rFonts w:ascii="CMU Serif Roman" w:hAnsi="CMU Serif Roman" w:cs="CMU Serif Roman"/>
+          <w:b/>
+          <w:bCs/>
+        </w:rPr>
         <w:t xml:space="preserve">Late assignments </w:t>
       </w:r>
       <w:r>
@@ -1225,7 +1253,6 @@
         <w:rPr>
           <w:rFonts w:ascii="CMU Serif Roman" w:hAnsi="CMU Serif Roman" w:cs="CMU Serif Roman"/>
         </w:rPr>
-        <w:lastRenderedPageBreak/>
         <w:t>Code of Student Conduct is available at</w:t>
       </w:r>
       <w:r>

</xml_diff>

<commit_message>
week 3 readings and updated OH
</commit_message>
<xml_diff>
--- a/stat156-syllabus.docx
+++ b/stat156-syllabus.docx
@@ -162,7 +162,19 @@
         <w:rPr>
           <w:rFonts w:ascii="CMU Serif Roman" w:hAnsi="CMU Serif Roman" w:cs="CMU Serif Roman"/>
         </w:rPr>
-        <w:t>TBD</w:t>
+        <w:t>Mondays: 2-4 PM</w:t>
+      </w:r>
+      <w:r>
+        <w:rPr>
+          <w:rFonts w:ascii="CMU Serif Roman" w:hAnsi="CMU Serif Roman" w:cs="CMU Serif Roman"/>
+        </w:rPr>
+        <w:t xml:space="preserve"> and </w:t>
+      </w:r>
+      <w:r>
+        <w:rPr>
+          <w:rFonts w:ascii="CMU Serif Roman" w:hAnsi="CMU Serif Roman" w:cs="CMU Serif Roman"/>
+        </w:rPr>
+        <w:t>Tuesdays: 9:00-11:00 AM, Evans 428</w:t>
       </w:r>
     </w:p>
     <w:p>
@@ -180,7 +192,19 @@
         <w:rPr>
           <w:rFonts w:ascii="CMU Serif Roman" w:hAnsi="CMU Serif Roman" w:cs="CMU Serif Roman"/>
         </w:rPr>
-        <w:t>Instructor: Thursday 4-5 pm Evans 427</w:t>
+        <w:t xml:space="preserve">Instructor: Thursday 4-5 </w:t>
+      </w:r>
+      <w:r>
+        <w:rPr>
+          <w:rFonts w:ascii="CMU Serif Roman" w:hAnsi="CMU Serif Roman" w:cs="CMU Serif Roman"/>
+        </w:rPr>
+        <w:t>PM,</w:t>
+      </w:r>
+      <w:r>
+        <w:rPr>
+          <w:rFonts w:ascii="CMU Serif Roman" w:hAnsi="CMU Serif Roman" w:cs="CMU Serif Roman"/>
+        </w:rPr>
+        <w:t xml:space="preserve"> Evans 427</w:t>
       </w:r>
     </w:p>
     <w:p>
@@ -216,21 +240,7 @@
         <w:rPr>
           <w:rFonts w:ascii="CMU Serif Roman" w:hAnsi="CMU Serif Roman" w:cs="CMU Serif Roman"/>
         </w:rPr>
-        <w:t xml:space="preserve">GSI: </w:t>
-      </w:r>
-      <w:proofErr w:type="spellStart"/>
-      <w:r>
-        <w:rPr>
-          <w:rFonts w:ascii="CMU Serif Roman" w:hAnsi="CMU Serif Roman" w:cs="CMU Serif Roman"/>
-        </w:rPr>
-        <w:t>Mingrui</w:t>
-      </w:r>
-      <w:proofErr w:type="spellEnd"/>
-      <w:r>
-        <w:rPr>
-          <w:rFonts w:ascii="CMU Serif Roman" w:hAnsi="CMU Serif Roman" w:cs="CMU Serif Roman"/>
-        </w:rPr>
-        <w:t xml:space="preserve"> Zhang (PhD student in </w:t>
+        <w:t xml:space="preserve">GSI: Mingrui Zhang (PhD student in </w:t>
       </w:r>
       <w:r>
         <w:rPr>
@@ -406,21 +416,7 @@
         <w:rPr>
           <w:rFonts w:ascii="CMU Serif Roman" w:hAnsi="CMU Serif Roman" w:cs="CMU Serif Roman"/>
         </w:rPr>
-        <w:t xml:space="preserve"> We will use </w:t>
-      </w:r>
-      <w:proofErr w:type="spellStart"/>
-      <w:r>
-        <w:rPr>
-          <w:rFonts w:ascii="CMU Serif Roman" w:hAnsi="CMU Serif Roman" w:cs="CMU Serif Roman"/>
-        </w:rPr>
-        <w:t>bCourses</w:t>
-      </w:r>
-      <w:proofErr w:type="spellEnd"/>
-      <w:r>
-        <w:rPr>
-          <w:rFonts w:ascii="CMU Serif Roman" w:hAnsi="CMU Serif Roman" w:cs="CMU Serif Roman"/>
-        </w:rPr>
-        <w:t xml:space="preserve"> to release </w:t>
+        <w:t xml:space="preserve"> We will use bCourses to release </w:t>
       </w:r>
       <w:r>
         <w:rPr>
@@ -450,21 +446,13 @@
         <w:rPr>
           <w:rFonts w:ascii="CMU Serif Roman" w:hAnsi="CMU Serif Roman" w:cs="CMU Serif Roman"/>
         </w:rPr>
-        <w:t xml:space="preserve"> Grades will be released on </w:t>
-      </w:r>
-      <w:proofErr w:type="spellStart"/>
-      <w:r>
-        <w:rPr>
-          <w:rFonts w:ascii="CMU Serif Roman" w:hAnsi="CMU Serif Roman" w:cs="CMU Serif Roman"/>
-        </w:rPr>
-        <w:t>Gradescope</w:t>
-      </w:r>
-      <w:proofErr w:type="spellEnd"/>
-      <w:r>
-        <w:rPr>
-          <w:rFonts w:ascii="CMU Serif Roman" w:hAnsi="CMU Serif Roman" w:cs="CMU Serif Roman"/>
-        </w:rPr>
-        <w:t>.</w:t>
+        <w:t xml:space="preserve"> Grades will be released on Gradescope.</w:t>
+      </w:r>
+      <w:r>
+        <w:rPr>
+          <w:rFonts w:ascii="CMU Serif Roman" w:hAnsi="CMU Serif Roman" w:cs="CMU Serif Roman"/>
+        </w:rPr>
+        <w:t xml:space="preserve"> We use Ed for discussion outside the classroom.</w:t>
       </w:r>
     </w:p>
     <w:p>
@@ -710,21 +698,7 @@
           <w:rFonts w:ascii="CMU Serif Roman" w:hAnsi="CMU Serif Roman" w:cs="CMU Serif Roman"/>
         </w:rPr>
         <w:lastRenderedPageBreak/>
-        <w:t xml:space="preserve">Robins, J., &amp; </w:t>
-      </w:r>
-      <w:proofErr w:type="spellStart"/>
-      <w:r>
-        <w:rPr>
-          <w:rFonts w:ascii="CMU Serif Roman" w:hAnsi="CMU Serif Roman" w:cs="CMU Serif Roman"/>
-        </w:rPr>
-        <w:t>Hernán</w:t>
-      </w:r>
-      <w:proofErr w:type="spellEnd"/>
-      <w:r>
-        <w:rPr>
-          <w:rFonts w:ascii="CMU Serif Roman" w:hAnsi="CMU Serif Roman" w:cs="CMU Serif Roman"/>
-        </w:rPr>
-        <w:t xml:space="preserve">, M. A. (2020). </w:t>
+        <w:t xml:space="preserve">Robins, J., &amp; Hernán, M. A. (2020). </w:t>
       </w:r>
       <w:r>
         <w:rPr>
@@ -886,16 +860,8 @@
         <w:rPr>
           <w:rFonts w:ascii="CMU Serif Roman" w:hAnsi="CMU Serif Roman" w:cs="CMU Serif Roman"/>
         </w:rPr>
-        <w:t xml:space="preserve"> and </w:t>
-      </w:r>
-      <w:proofErr w:type="spellStart"/>
-      <w:r>
-        <w:rPr>
-          <w:rFonts w:ascii="CMU Serif Roman" w:hAnsi="CMU Serif Roman" w:cs="CMU Serif Roman"/>
-        </w:rPr>
-        <w:t>LaTex</w:t>
-      </w:r>
-      <w:proofErr w:type="spellEnd"/>
+        <w:t xml:space="preserve"> and LaTex</w:t>
+      </w:r>
     </w:p>
     <w:p>
       <w:pPr>
@@ -1041,21 +1007,7 @@
         <w:rPr>
           <w:rFonts w:ascii="CMU Serif Roman" w:hAnsi="CMU Serif Roman" w:cs="CMU Serif Roman"/>
         </w:rPr>
-        <w:t xml:space="preserve"> scribing lecture notes in </w:t>
-      </w:r>
-      <w:proofErr w:type="spellStart"/>
-      <w:r>
-        <w:rPr>
-          <w:rFonts w:ascii="CMU Serif Roman" w:hAnsi="CMU Serif Roman" w:cs="CMU Serif Roman"/>
-        </w:rPr>
-        <w:t>LaTex</w:t>
-      </w:r>
-      <w:proofErr w:type="spellEnd"/>
-      <w:r>
-        <w:rPr>
-          <w:rFonts w:ascii="CMU Serif Roman" w:hAnsi="CMU Serif Roman" w:cs="CMU Serif Roman"/>
-        </w:rPr>
-        <w:t xml:space="preserve">. Each student will sign up to scribe one lecture, along with 1-2 of their peers, in a shared Overleaf. Tuesday scribes must release the lecture notes by the following Friday and Thursday scribes must release the lecture notes by the following Monday. </w:t>
+        <w:t xml:space="preserve"> scribing lecture notes in LaTex. Each student will sign up to scribe one lecture, along with 1-2 of their peers, in a shared Overleaf. Tuesday scribes must release the lecture notes by the following Friday and Thursday scribes must release the lecture notes by the following Monday. </w:t>
       </w:r>
     </w:p>
     <w:p>
@@ -1474,6 +1426,115 @@
     </w:p>
     <w:p>
       <w:pPr>
+        <w:rPr>
+          <w:rFonts w:ascii="CMU Serif Roman" w:hAnsi="CMU Serif Roman" w:cs="CMU Serif Roman"/>
+        </w:rPr>
+      </w:pPr>
+    </w:p>
+    <w:p>
+      <w:pPr>
+        <w:pStyle w:val="ListParagraph"/>
+        <w:ind w:left="0"/>
+        <w:rPr>
+          <w:rFonts w:ascii="CMU Serif Roman" w:hAnsi="CMU Serif Roman" w:cs="CMU Serif Roman"/>
+          <w:sz w:val="28"/>
+          <w:szCs w:val="28"/>
+        </w:rPr>
+      </w:pPr>
+      <w:r>
+        <w:rPr>
+          <w:rFonts w:ascii="CMU Serif Roman" w:hAnsi="CMU Serif Roman" w:cs="CMU Serif Roman"/>
+          <w:sz w:val="28"/>
+          <w:szCs w:val="28"/>
+        </w:rPr>
+        <w:t>Other policies</w:t>
+      </w:r>
+    </w:p>
+    <w:p>
+      <w:pPr>
+        <w:pStyle w:val="ListParagraph"/>
+        <w:ind w:left="0"/>
+        <w:rPr>
+          <w:rFonts w:ascii="CMU Serif Roman" w:hAnsi="CMU Serif Roman" w:cs="CMU Serif Roman"/>
+          <w:sz w:val="28"/>
+          <w:szCs w:val="28"/>
+        </w:rPr>
+      </w:pPr>
+    </w:p>
+    <w:p>
+      <w:pPr>
+        <w:pStyle w:val="ListParagraph"/>
+        <w:ind w:left="0"/>
+        <w:rPr>
+          <w:rFonts w:ascii="CMU Serif Roman" w:hAnsi="CMU Serif Roman" w:cs="CMU Serif Roman"/>
+          <w:b/>
+        </w:rPr>
+      </w:pPr>
+      <w:r>
+        <w:rPr>
+          <w:rFonts w:ascii="CMU Serif Roman" w:hAnsi="CMU Serif Roman" w:cs="CMU Serif Roman"/>
+          <w:b/>
+        </w:rPr>
+        <w:t>No laptops</w:t>
+      </w:r>
+      <w:r>
+        <w:rPr>
+          <w:rFonts w:ascii="CMU Serif Roman" w:hAnsi="CMU Serif Roman" w:cs="CMU Serif Roman"/>
+          <w:b/>
+        </w:rPr>
+        <w:t xml:space="preserve"> </w:t>
+      </w:r>
+      <w:r>
+        <w:rPr>
+          <w:rFonts w:ascii="CMU Serif Roman" w:hAnsi="CMU Serif Roman" w:cs="CMU Serif Roman"/>
+          <w:bCs/>
+        </w:rPr>
+        <w:t xml:space="preserve">allowed in class (first lecture excluded). Laptops distract from the lecture. Lecture notes will be available later so just allow yourself to be present and fully attentive! </w:t>
+      </w:r>
+      <w:r>
+        <w:rPr>
+          <w:rFonts w:ascii="CMU Serif Roman" w:hAnsi="CMU Serif Roman" w:cs="CMU Serif Roman"/>
+          <w:b/>
+        </w:rPr>
+        <w:t xml:space="preserve"> </w:t>
+      </w:r>
+    </w:p>
+    <w:p>
+      <w:pPr>
+        <w:pStyle w:val="ListParagraph"/>
+        <w:ind w:left="0"/>
+        <w:rPr>
+          <w:rFonts w:ascii="CMU Serif Roman" w:hAnsi="CMU Serif Roman" w:cs="CMU Serif Roman"/>
+          <w:b/>
+        </w:rPr>
+      </w:pPr>
+    </w:p>
+    <w:p>
+      <w:pPr>
+        <w:pStyle w:val="ListParagraph"/>
+        <w:ind w:left="0"/>
+        <w:rPr>
+          <w:rFonts w:ascii="CMU Serif Roman" w:hAnsi="CMU Serif Roman" w:cs="CMU Serif Roman"/>
+          <w:bCs/>
+        </w:rPr>
+      </w:pPr>
+      <w:r>
+        <w:rPr>
+          <w:rFonts w:ascii="CMU Serif Roman" w:hAnsi="CMU Serif Roman" w:cs="CMU Serif Roman"/>
+          <w:bCs/>
+        </w:rPr>
+        <w:t xml:space="preserve">Please refer to me as Professor Coston or Dr. Coston in both emails and in-person interactions. </w:t>
+      </w:r>
+    </w:p>
+    <w:p>
+      <w:pPr>
+        <w:rPr>
+          <w:rFonts w:ascii="CMU Serif Roman" w:hAnsi="CMU Serif Roman" w:cs="CMU Serif Roman"/>
+        </w:rPr>
+      </w:pPr>
+    </w:p>
+    <w:p>
+      <w:pPr>
         <w:pStyle w:val="ListParagraph"/>
         <w:rPr>
           <w:rFonts w:ascii="CMU Serif Roman" w:hAnsi="CMU Serif Roman" w:cs="CMU Serif Roman"/>
@@ -1683,6 +1744,7 @@
         <w:rPr>
           <w:rFonts w:ascii="CMU Serif Roman" w:hAnsi="CMU Serif Roman" w:cs="CMU Serif Roman"/>
         </w:rPr>
+        <w:lastRenderedPageBreak/>
         <w:t>Principal stratification and mediation (week 11)</w:t>
       </w:r>
     </w:p>

</xml_diff>